<commit_message>
docs(planificación-análisis): agrega primer avance de Project Charter
</commit_message>
<xml_diff>
--- a/02 DESARROLLO/SCELS/01 PLANIFICACIÓN Y ANÁLISIS/SCELS-PC.docx
+++ b/02 DESARROLLO/SCELS/01 PLANIFICACIÓN Y ANÁLISIS/SCELS-PC.docx
@@ -1669,11 +1669,19 @@
           <w:p>
             <w:pPr>
               <w:spacing w:before="108"/>
+              <w:jc w:val="center"/>
               <w:rPr>
                 <w:rFonts w:ascii="Open Sans" w:eastAsia="Open Sans" w:hAnsi="Open Sans" w:cs="Open Sans"/>
                 <w:color w:val="000000"/>
               </w:rPr>
             </w:pPr>
+            <w:r>
+              <w:rPr>
+                <w:rFonts w:ascii="Open Sans" w:eastAsia="Open Sans" w:hAnsi="Open Sans" w:cs="Open Sans"/>
+                <w:color w:val="000000"/>
+              </w:rPr>
+              <w:t>1.0</w:t>
+            </w:r>
           </w:p>
         </w:tc>
         <w:tc>
@@ -1682,6 +1690,19 @@
           </w:tcPr>
           <w:p>
             <w:pPr>
+              <w:spacing w:before="108"/>
+              <w:rPr>
+                <w:rFonts w:ascii="Open Sans" w:eastAsia="Open Sans" w:hAnsi="Open Sans" w:cs="Open Sans"/>
+                <w:color w:val="000000"/>
+              </w:rPr>
+            </w:pPr>
+          </w:p>
+          <w:p>
+            <w:pPr>
+              <w:numPr>
+                <w:ilvl w:val="0"/>
+                <w:numId w:val="4"/>
+              </w:numPr>
               <w:pBdr>
                 <w:top w:val="nil"/>
                 <w:left w:val="nil"/>
@@ -1692,17 +1713,21 @@
               <w:spacing w:before="108"/>
               <w:rPr>
                 <w:rFonts w:ascii="Open Sans" w:eastAsia="Open Sans" w:hAnsi="Open Sans" w:cs="Open Sans"/>
-                <w:color w:val="000000"/>
-              </w:rPr>
-            </w:pPr>
-          </w:p>
-        </w:tc>
-        <w:tc>
-          <w:tcPr>
-            <w:tcW w:w="2625" w:type="dxa"/>
-          </w:tcPr>
-          <w:p>
-            <w:pPr>
+              </w:rPr>
+            </w:pPr>
+            <w:r>
+              <w:rPr>
+                <w:rFonts w:ascii="Open Sans" w:eastAsia="Open Sans" w:hAnsi="Open Sans" w:cs="Open Sans"/>
+              </w:rPr>
+              <w:t>Guillermo Jose Savero Quispe (GS)</w:t>
+            </w:r>
+          </w:p>
+          <w:p>
+            <w:pPr>
+              <w:numPr>
+                <w:ilvl w:val="0"/>
+                <w:numId w:val="4"/>
+              </w:numPr>
               <w:pBdr>
                 <w:top w:val="nil"/>
                 <w:left w:val="nil"/>
@@ -1715,6 +1740,91 @@
                 <w:rFonts w:ascii="Open Sans" w:eastAsia="Open Sans" w:hAnsi="Open Sans" w:cs="Open Sans"/>
               </w:rPr>
             </w:pPr>
+            <w:r>
+              <w:rPr>
+                <w:rFonts w:ascii="Open Sans" w:eastAsia="Open Sans" w:hAnsi="Open Sans" w:cs="Open Sans"/>
+              </w:rPr>
+              <w:t>Marysabel Araccelli Zevallos Navarro (MZ)</w:t>
+            </w:r>
+          </w:p>
+          <w:p>
+            <w:pPr>
+              <w:spacing w:before="108" w:line="276" w:lineRule="auto"/>
+              <w:rPr>
+                <w:rFonts w:ascii="Open Sans" w:eastAsia="Open Sans" w:hAnsi="Open Sans" w:cs="Open Sans"/>
+                <w:color w:val="000000"/>
+              </w:rPr>
+            </w:pPr>
+          </w:p>
+        </w:tc>
+        <w:tc>
+          <w:tcPr>
+            <w:tcW w:w="2625" w:type="dxa"/>
+          </w:tcPr>
+          <w:p>
+            <w:pPr>
+              <w:spacing w:before="108"/>
+              <w:rPr>
+                <w:rFonts w:ascii="Open Sans" w:eastAsia="Open Sans" w:hAnsi="Open Sans" w:cs="Open Sans"/>
+                <w:color w:val="000000"/>
+              </w:rPr>
+            </w:pPr>
+          </w:p>
+          <w:p>
+            <w:pPr>
+              <w:pBdr>
+                <w:top w:val="nil"/>
+                <w:left w:val="nil"/>
+                <w:bottom w:val="nil"/>
+                <w:right w:val="nil"/>
+                <w:between w:val="nil"/>
+              </w:pBdr>
+              <w:spacing w:before="108"/>
+              <w:rPr>
+                <w:rFonts w:ascii="Open Sans" w:eastAsia="Open Sans" w:hAnsi="Open Sans" w:cs="Open Sans"/>
+              </w:rPr>
+            </w:pPr>
+          </w:p>
+          <w:p>
+            <w:pPr>
+              <w:numPr>
+                <w:ilvl w:val="0"/>
+                <w:numId w:val="4"/>
+              </w:numPr>
+              <w:pBdr>
+                <w:top w:val="nil"/>
+                <w:left w:val="nil"/>
+                <w:bottom w:val="nil"/>
+                <w:right w:val="nil"/>
+                <w:between w:val="nil"/>
+              </w:pBdr>
+              <w:spacing w:before="108"/>
+              <w:rPr>
+                <w:rFonts w:ascii="Open Sans" w:eastAsia="Open Sans" w:hAnsi="Open Sans" w:cs="Open Sans"/>
+                <w:color w:val="000000"/>
+              </w:rPr>
+            </w:pPr>
+            <w:r>
+              <w:rPr>
+                <w:rFonts w:ascii="Open Sans" w:eastAsia="Open Sans" w:hAnsi="Open Sans" w:cs="Open Sans"/>
+              </w:rPr>
+              <w:t>Duany Brayan Lirio Vasquez (DL)</w:t>
+            </w:r>
+          </w:p>
+          <w:p>
+            <w:pPr>
+              <w:pBdr>
+                <w:top w:val="nil"/>
+                <w:left w:val="nil"/>
+                <w:bottom w:val="nil"/>
+                <w:right w:val="nil"/>
+                <w:between w:val="nil"/>
+              </w:pBdr>
+              <w:spacing w:before="108"/>
+              <w:rPr>
+                <w:rFonts w:ascii="Open Sans" w:eastAsia="Open Sans" w:hAnsi="Open Sans" w:cs="Open Sans"/>
+              </w:rPr>
+            </w:pPr>
           </w:p>
         </w:tc>
         <w:tc>
@@ -1725,11 +1835,44 @@
           <w:p>
             <w:pPr>
               <w:spacing w:before="108"/>
+              <w:jc w:val="center"/>
               <w:rPr>
                 <w:rFonts w:ascii="Open Sans" w:eastAsia="Open Sans" w:hAnsi="Open Sans" w:cs="Open Sans"/>
                 <w:color w:val="000000"/>
               </w:rPr>
             </w:pPr>
+            <w:r>
+              <w:rPr>
+                <w:rFonts w:ascii="Open Sans" w:eastAsia="Open Sans" w:hAnsi="Open Sans" w:cs="Open Sans"/>
+              </w:rPr>
+              <w:t>13</w:t>
+            </w:r>
+            <w:r>
+              <w:rPr>
+                <w:rFonts w:ascii="Open Sans" w:eastAsia="Open Sans" w:hAnsi="Open Sans" w:cs="Open Sans"/>
+                <w:color w:val="000000"/>
+              </w:rPr>
+              <w:t>/0</w:t>
+            </w:r>
+            <w:r>
+              <w:rPr>
+                <w:rFonts w:ascii="Open Sans" w:eastAsia="Open Sans" w:hAnsi="Open Sans" w:cs="Open Sans"/>
+              </w:rPr>
+              <w:t>5</w:t>
+            </w:r>
+            <w:r>
+              <w:rPr>
+                <w:rFonts w:ascii="Open Sans" w:eastAsia="Open Sans" w:hAnsi="Open Sans" w:cs="Open Sans"/>
+                <w:color w:val="000000"/>
+              </w:rPr>
+              <w:t>/202</w:t>
+            </w:r>
+            <w:r>
+              <w:rPr>
+                <w:rFonts w:ascii="Open Sans" w:eastAsia="Open Sans" w:hAnsi="Open Sans" w:cs="Open Sans"/>
+              </w:rPr>
+              <w:t>2</w:t>
+            </w:r>
           </w:p>
         </w:tc>
         <w:tc>
@@ -1740,11 +1883,25 @@
           <w:p>
             <w:pPr>
               <w:spacing w:before="108"/>
+              <w:jc w:val="center"/>
               <w:rPr>
                 <w:rFonts w:ascii="Open Sans" w:eastAsia="Open Sans" w:hAnsi="Open Sans" w:cs="Open Sans"/>
                 <w:color w:val="000000"/>
               </w:rPr>
             </w:pPr>
+            <w:r>
+              <w:rPr>
+                <w:rFonts w:ascii="Open Sans" w:eastAsia="Open Sans" w:hAnsi="Open Sans" w:cs="Open Sans"/>
+                <w:color w:val="000000"/>
+              </w:rPr>
+              <w:t xml:space="preserve">Versión </w:t>
+            </w:r>
+            <w:r>
+              <w:rPr>
+                <w:rFonts w:ascii="Open Sans" w:eastAsia="Open Sans" w:hAnsi="Open Sans" w:cs="Open Sans"/>
+              </w:rPr>
+              <w:t>1.0</w:t>
+            </w:r>
           </w:p>
         </w:tc>
       </w:tr>
@@ -2222,6 +2379,18 @@
               </w:rPr>
               <w:t>Título del proyecto:</w:t>
             </w:r>
+            <w:r>
+              <w:rPr>
+                <w:color w:val="131930"/>
+              </w:rPr>
+              <w:t xml:space="preserve"> </w:t>
+            </w:r>
+            <w:r>
+              <w:rPr>
+                <w:rFonts w:ascii="Open Sans" w:eastAsia="Open Sans" w:hAnsi="Open Sans" w:cs="Open Sans"/>
+              </w:rPr>
+              <w:t>Sistema de Comercio Electrónico Lambda Store (SCELS)</w:t>
+            </w:r>
           </w:p>
         </w:tc>
       </w:tr>
@@ -2263,6 +2432,12 @@
                 <w:rFonts w:ascii="Open Sans" w:eastAsia="Open Sans" w:hAnsi="Open Sans" w:cs="Open Sans"/>
               </w:rPr>
             </w:pPr>
+            <w:r>
+              <w:rPr>
+                <w:rFonts w:ascii="Open Sans" w:eastAsia="Open Sans" w:hAnsi="Open Sans" w:cs="Open Sans"/>
+              </w:rPr>
+              <w:t>Lenis Rossi Wong Portillo</w:t>
+            </w:r>
           </w:p>
         </w:tc>
         <w:tc>
@@ -2298,6 +2473,12 @@
                 <w:rFonts w:ascii="Open Sans" w:eastAsia="Open Sans" w:hAnsi="Open Sans" w:cs="Open Sans"/>
               </w:rPr>
             </w:pPr>
+            <w:r>
+              <w:rPr>
+                <w:rFonts w:ascii="Open Sans" w:eastAsia="Open Sans" w:hAnsi="Open Sans" w:cs="Open Sans"/>
+              </w:rPr>
+              <w:t>13/05/2022</w:t>
+            </w:r>
           </w:p>
         </w:tc>
       </w:tr>
@@ -2340,6 +2521,12 @@
                 <w:rFonts w:ascii="Open Sans" w:eastAsia="Open Sans" w:hAnsi="Open Sans" w:cs="Open Sans"/>
               </w:rPr>
             </w:pPr>
+            <w:r>
+              <w:rPr>
+                <w:rFonts w:ascii="Open Sans" w:eastAsia="Open Sans" w:hAnsi="Open Sans" w:cs="Open Sans"/>
+              </w:rPr>
+              <w:t>Duany Brayan Lirio Vasquez (DL)</w:t>
+            </w:r>
           </w:p>
         </w:tc>
         <w:tc>
@@ -2375,6 +2562,12 @@
                 <w:rFonts w:ascii="Open Sans" w:eastAsia="Open Sans" w:hAnsi="Open Sans" w:cs="Open Sans"/>
               </w:rPr>
             </w:pPr>
+            <w:r>
+              <w:rPr>
+                <w:rFonts w:ascii="Open Sans" w:eastAsia="Open Sans" w:hAnsi="Open Sans" w:cs="Open Sans"/>
+              </w:rPr>
+              <w:t>Lambda Store</w:t>
+            </w:r>
           </w:p>
         </w:tc>
       </w:tr>
@@ -2450,6 +2643,12 @@
                 <w:rFonts w:ascii="Open Sans" w:eastAsia="Open Sans" w:hAnsi="Open Sans" w:cs="Open Sans"/>
               </w:rPr>
             </w:pPr>
+            <w:r>
+              <w:rPr>
+                <w:rFonts w:ascii="Open Sans" w:eastAsia="Open Sans" w:hAnsi="Open Sans" w:cs="Open Sans"/>
+              </w:rPr>
+              <w:t>Lambda Store es una tienda dedicada a la comercialización de productos geek que desea expandir su negocio y adaptarlo a las nuevas tendencias del mercado marcadas por el impacto de la pandemia. El proyecto propuesto por Bakati Group es un e-commerce o sistema de comercio electrónico que cumple con este objetivo además de ser la mejor opción en reducción de costos y posicionamiento para la empresa.</w:t>
+            </w:r>
           </w:p>
         </w:tc>
       </w:tr>
@@ -2487,6 +2686,103 @@
           </w:tcPr>
           <w:p>
             <w:pPr>
+              <w:spacing w:after="120" w:line="276" w:lineRule="auto"/>
+              <w:ind w:left="141" w:right="198"/>
+              <w:jc w:val="both"/>
+              <w:rPr>
+                <w:rFonts w:ascii="Open Sans" w:eastAsia="Open Sans" w:hAnsi="Open Sans" w:cs="Open Sans"/>
+              </w:rPr>
+            </w:pPr>
+            <w:r>
+              <w:rPr>
+                <w:rFonts w:ascii="Open Sans" w:eastAsia="Open Sans" w:hAnsi="Open Sans" w:cs="Open Sans"/>
+              </w:rPr>
+              <w:t xml:space="preserve">El </w:t>
+            </w:r>
+            <w:r>
+              <w:rPr>
+                <w:rFonts w:ascii="Open Sans" w:eastAsia="Open Sans" w:hAnsi="Open Sans" w:cs="Open Sans"/>
+                <w:i/>
+              </w:rPr>
+              <w:t>Sistema de Comercio Electrónico Lambda Store (SCELS)</w:t>
+            </w:r>
+            <w:r>
+              <w:rPr>
+                <w:rFonts w:ascii="Open Sans" w:eastAsia="Open Sans" w:hAnsi="Open Sans" w:cs="Open Sans"/>
+              </w:rPr>
+              <w:t xml:space="preserve"> consistirá en el desarrollo de dos plataformas web: </w:t>
+            </w:r>
+          </w:p>
+          <w:p>
+            <w:pPr>
+              <w:numPr>
+                <w:ilvl w:val="0"/>
+                <w:numId w:val="6"/>
+              </w:numPr>
+              <w:spacing w:line="276" w:lineRule="auto"/>
+              <w:ind w:right="198"/>
+              <w:jc w:val="both"/>
+              <w:rPr>
+                <w:rFonts w:ascii="Open Sans" w:eastAsia="Open Sans" w:hAnsi="Open Sans" w:cs="Open Sans"/>
+                <w:sz w:val="20"/>
+                <w:szCs w:val="20"/>
+              </w:rPr>
+            </w:pPr>
+            <w:r>
+              <w:rPr>
+                <w:rFonts w:ascii="Open Sans" w:eastAsia="Open Sans" w:hAnsi="Open Sans" w:cs="Open Sans"/>
+                <w:sz w:val="20"/>
+                <w:szCs w:val="20"/>
+              </w:rPr>
+              <w:t>Tienda virtual dirigida a los potenciales clientes de Lambda Store.</w:t>
+            </w:r>
+          </w:p>
+          <w:p>
+            <w:pPr>
+              <w:numPr>
+                <w:ilvl w:val="0"/>
+                <w:numId w:val="6"/>
+              </w:numPr>
+              <w:spacing w:after="120" w:line="276" w:lineRule="auto"/>
+              <w:ind w:right="198"/>
+              <w:jc w:val="both"/>
+              <w:rPr>
+                <w:rFonts w:ascii="Open Sans" w:eastAsia="Open Sans" w:hAnsi="Open Sans" w:cs="Open Sans"/>
+                <w:sz w:val="20"/>
+                <w:szCs w:val="20"/>
+              </w:rPr>
+            </w:pPr>
+            <w:r>
+              <w:rPr>
+                <w:rFonts w:ascii="Open Sans" w:eastAsia="Open Sans" w:hAnsi="Open Sans" w:cs="Open Sans"/>
+                <w:sz w:val="20"/>
+                <w:szCs w:val="20"/>
+              </w:rPr>
+              <w:t>Sistema administrador para la gestión de la tienda virtual.</w:t>
+            </w:r>
+          </w:p>
+          <w:p>
+            <w:pPr>
+              <w:spacing w:after="120" w:line="276" w:lineRule="auto"/>
+              <w:ind w:left="176" w:right="198"/>
+              <w:jc w:val="both"/>
+              <w:rPr>
+                <w:rFonts w:ascii="Open Sans" w:eastAsia="Open Sans" w:hAnsi="Open Sans" w:cs="Open Sans"/>
+              </w:rPr>
+            </w:pPr>
+            <w:r>
+              <w:rPr>
+                <w:rFonts w:ascii="Open Sans" w:eastAsia="Open Sans" w:hAnsi="Open Sans" w:cs="Open Sans"/>
+              </w:rPr>
+              <w:t>El desarrollo del proyecto estará a cargo del equipo:</w:t>
+            </w:r>
+          </w:p>
+          <w:p>
+            <w:pPr>
+              <w:numPr>
+                <w:ilvl w:val="0"/>
+                <w:numId w:val="1"/>
+              </w:numPr>
               <w:pBdr>
                 <w:top w:val="nil"/>
                 <w:left w:val="nil"/>
@@ -2495,7 +2791,7 @@
                 <w:between w:val="nil"/>
               </w:pBdr>
               <w:spacing w:line="276" w:lineRule="auto"/>
-              <w:ind w:right="198"/>
+              <w:ind w:left="681" w:right="198"/>
               <w:jc w:val="both"/>
               <w:rPr>
                 <w:rFonts w:ascii="Open Sans" w:eastAsia="Open Sans" w:hAnsi="Open Sans" w:cs="Open Sans"/>
@@ -2504,6 +2800,402 @@
                 <w:szCs w:val="20"/>
               </w:rPr>
             </w:pPr>
+            <w:r>
+              <w:rPr>
+                <w:rFonts w:ascii="Open Sans" w:eastAsia="Open Sans" w:hAnsi="Open Sans" w:cs="Open Sans"/>
+                <w:color w:val="000000"/>
+                <w:sz w:val="20"/>
+                <w:szCs w:val="20"/>
+              </w:rPr>
+              <w:t xml:space="preserve">Duany Brayan Lirio Vaquez (DL) </w:t>
+            </w:r>
+            <w:sdt>
+              <w:sdtPr>
+                <w:tag w:val="goog_rdk_0"/>
+                <w:id w:val="-1432048131"/>
+              </w:sdtPr>
+              <w:sdtEndPr/>
+              <w:sdtContent>
+                <w:r>
+                  <w:rPr>
+                    <w:rFonts w:ascii="Arial Unicode MS" w:eastAsia="Arial Unicode MS" w:hAnsi="Arial Unicode MS" w:cs="Arial Unicode MS"/>
+                    <w:color w:val="000000"/>
+                    <w:sz w:val="20"/>
+                    <w:szCs w:val="20"/>
+                  </w:rPr>
+                  <w:t>→</w:t>
+                </w:r>
+              </w:sdtContent>
+            </w:sdt>
+            <w:r>
+              <w:rPr>
+                <w:rFonts w:ascii="Open Sans" w:eastAsia="Open Sans" w:hAnsi="Open Sans" w:cs="Open Sans"/>
+                <w:color w:val="000000"/>
+                <w:sz w:val="20"/>
+                <w:szCs w:val="20"/>
+              </w:rPr>
+              <w:t xml:space="preserve"> Líder de Proyecto / Scrum Master</w:t>
+            </w:r>
+          </w:p>
+          <w:p>
+            <w:pPr>
+              <w:numPr>
+                <w:ilvl w:val="0"/>
+                <w:numId w:val="1"/>
+              </w:numPr>
+              <w:pBdr>
+                <w:top w:val="nil"/>
+                <w:left w:val="nil"/>
+                <w:bottom w:val="nil"/>
+                <w:right w:val="nil"/>
+                <w:between w:val="nil"/>
+              </w:pBdr>
+              <w:spacing w:line="276" w:lineRule="auto"/>
+              <w:ind w:left="681" w:right="198"/>
+              <w:jc w:val="both"/>
+              <w:rPr>
+                <w:rFonts w:ascii="Open Sans" w:eastAsia="Open Sans" w:hAnsi="Open Sans" w:cs="Open Sans"/>
+                <w:color w:val="000000"/>
+                <w:sz w:val="20"/>
+                <w:szCs w:val="20"/>
+              </w:rPr>
+            </w:pPr>
+            <w:r>
+              <w:rPr>
+                <w:rFonts w:ascii="Open Sans" w:eastAsia="Open Sans" w:hAnsi="Open Sans" w:cs="Open Sans"/>
+                <w:color w:val="000000"/>
+                <w:sz w:val="20"/>
+                <w:szCs w:val="20"/>
+              </w:rPr>
+              <w:t xml:space="preserve">Guillermo Jose Savero Quispe (GS) </w:t>
+            </w:r>
+            <w:sdt>
+              <w:sdtPr>
+                <w:tag w:val="goog_rdk_1"/>
+                <w:id w:val="483047606"/>
+              </w:sdtPr>
+              <w:sdtEndPr/>
+              <w:sdtContent>
+                <w:r>
+                  <w:rPr>
+                    <w:rFonts w:ascii="Arial Unicode MS" w:eastAsia="Arial Unicode MS" w:hAnsi="Arial Unicode MS" w:cs="Arial Unicode MS"/>
+                    <w:color w:val="000000"/>
+                    <w:sz w:val="20"/>
+                    <w:szCs w:val="20"/>
+                  </w:rPr>
+                  <w:t>→</w:t>
+                </w:r>
+              </w:sdtContent>
+            </w:sdt>
+            <w:r>
+              <w:rPr>
+                <w:rFonts w:ascii="Open Sans" w:eastAsia="Open Sans" w:hAnsi="Open Sans" w:cs="Open Sans"/>
+                <w:color w:val="000000"/>
+                <w:sz w:val="20"/>
+                <w:szCs w:val="20"/>
+              </w:rPr>
+              <w:t xml:space="preserve"> Analista Programador / Product Owner</w:t>
+            </w:r>
+          </w:p>
+          <w:p>
+            <w:pPr>
+              <w:numPr>
+                <w:ilvl w:val="0"/>
+                <w:numId w:val="1"/>
+              </w:numPr>
+              <w:pBdr>
+                <w:top w:val="nil"/>
+                <w:left w:val="nil"/>
+                <w:bottom w:val="nil"/>
+                <w:right w:val="nil"/>
+                <w:between w:val="nil"/>
+              </w:pBdr>
+              <w:spacing w:line="276" w:lineRule="auto"/>
+              <w:ind w:left="681" w:right="198"/>
+              <w:jc w:val="both"/>
+              <w:rPr>
+                <w:rFonts w:ascii="Open Sans" w:eastAsia="Open Sans" w:hAnsi="Open Sans" w:cs="Open Sans"/>
+                <w:color w:val="000000"/>
+                <w:sz w:val="20"/>
+                <w:szCs w:val="20"/>
+              </w:rPr>
+            </w:pPr>
+            <w:r>
+              <w:rPr>
+                <w:rFonts w:ascii="Open Sans" w:eastAsia="Open Sans" w:hAnsi="Open Sans" w:cs="Open Sans"/>
+                <w:color w:val="000000"/>
+                <w:sz w:val="20"/>
+                <w:szCs w:val="20"/>
+              </w:rPr>
+              <w:t xml:space="preserve">Marysabel Araccelli Zevallos Navarro (MZ) </w:t>
+            </w:r>
+            <w:sdt>
+              <w:sdtPr>
+                <w:tag w:val="goog_rdk_2"/>
+                <w:id w:val="-1878385030"/>
+              </w:sdtPr>
+              <w:sdtEndPr/>
+              <w:sdtContent>
+                <w:r>
+                  <w:rPr>
+                    <w:rFonts w:ascii="Arial Unicode MS" w:eastAsia="Arial Unicode MS" w:hAnsi="Arial Unicode MS" w:cs="Arial Unicode MS"/>
+                    <w:color w:val="000000"/>
+                    <w:sz w:val="20"/>
+                    <w:szCs w:val="20"/>
+                  </w:rPr>
+                  <w:t>→</w:t>
+                </w:r>
+              </w:sdtContent>
+            </w:sdt>
+            <w:r>
+              <w:rPr>
+                <w:rFonts w:ascii="Open Sans" w:eastAsia="Open Sans" w:hAnsi="Open Sans" w:cs="Open Sans"/>
+                <w:color w:val="000000"/>
+                <w:sz w:val="20"/>
+                <w:szCs w:val="20"/>
+              </w:rPr>
+              <w:t xml:space="preserve"> Arquitecta de Software / Líder del equipo de desarrollo</w:t>
+            </w:r>
+          </w:p>
+          <w:p>
+            <w:pPr>
+              <w:numPr>
+                <w:ilvl w:val="0"/>
+                <w:numId w:val="1"/>
+              </w:numPr>
+              <w:pBdr>
+                <w:top w:val="nil"/>
+                <w:left w:val="nil"/>
+                <w:bottom w:val="nil"/>
+                <w:right w:val="nil"/>
+                <w:between w:val="nil"/>
+              </w:pBdr>
+              <w:spacing w:line="276" w:lineRule="auto"/>
+              <w:ind w:left="681" w:right="198"/>
+              <w:jc w:val="both"/>
+              <w:rPr>
+                <w:rFonts w:ascii="Open Sans" w:eastAsia="Open Sans" w:hAnsi="Open Sans" w:cs="Open Sans"/>
+                <w:color w:val="000000"/>
+                <w:sz w:val="20"/>
+                <w:szCs w:val="20"/>
+              </w:rPr>
+            </w:pPr>
+            <w:r>
+              <w:rPr>
+                <w:rFonts w:ascii="Open Sans" w:eastAsia="Open Sans" w:hAnsi="Open Sans" w:cs="Open Sans"/>
+                <w:color w:val="000000"/>
+                <w:sz w:val="20"/>
+                <w:szCs w:val="20"/>
+              </w:rPr>
+              <w:t xml:space="preserve">Leonardo Franco Ormeño Sanchez (LO) </w:t>
+            </w:r>
+            <w:sdt>
+              <w:sdtPr>
+                <w:tag w:val="goog_rdk_3"/>
+                <w:id w:val="1826616757"/>
+              </w:sdtPr>
+              <w:sdtEndPr/>
+              <w:sdtContent>
+                <w:r>
+                  <w:rPr>
+                    <w:rFonts w:ascii="Arial Unicode MS" w:eastAsia="Arial Unicode MS" w:hAnsi="Arial Unicode MS" w:cs="Arial Unicode MS"/>
+                    <w:color w:val="000000"/>
+                    <w:sz w:val="20"/>
+                    <w:szCs w:val="20"/>
+                  </w:rPr>
+                  <w:t>→</w:t>
+                </w:r>
+              </w:sdtContent>
+            </w:sdt>
+            <w:r>
+              <w:rPr>
+                <w:rFonts w:ascii="Open Sans" w:eastAsia="Open Sans" w:hAnsi="Open Sans" w:cs="Open Sans"/>
+                <w:color w:val="000000"/>
+                <w:sz w:val="20"/>
+                <w:szCs w:val="20"/>
+              </w:rPr>
+              <w:t xml:space="preserve"> Desarrollador Frontend</w:t>
+            </w:r>
+          </w:p>
+          <w:p>
+            <w:pPr>
+              <w:numPr>
+                <w:ilvl w:val="0"/>
+                <w:numId w:val="1"/>
+              </w:numPr>
+              <w:pBdr>
+                <w:top w:val="nil"/>
+                <w:left w:val="nil"/>
+                <w:bottom w:val="nil"/>
+                <w:right w:val="nil"/>
+                <w:between w:val="nil"/>
+              </w:pBdr>
+              <w:spacing w:line="276" w:lineRule="auto"/>
+              <w:ind w:left="681" w:right="198"/>
+              <w:jc w:val="both"/>
+              <w:rPr>
+                <w:rFonts w:ascii="Open Sans" w:eastAsia="Open Sans" w:hAnsi="Open Sans" w:cs="Open Sans"/>
+                <w:color w:val="000000"/>
+                <w:sz w:val="20"/>
+                <w:szCs w:val="20"/>
+              </w:rPr>
+            </w:pPr>
+            <w:r>
+              <w:rPr>
+                <w:rFonts w:ascii="Open Sans" w:eastAsia="Open Sans" w:hAnsi="Open Sans" w:cs="Open Sans"/>
+                <w:color w:val="000000"/>
+                <w:sz w:val="20"/>
+                <w:szCs w:val="20"/>
+              </w:rPr>
+              <w:t xml:space="preserve">Pedro Jhonny Bendezu Vargas (PB) </w:t>
+            </w:r>
+            <w:sdt>
+              <w:sdtPr>
+                <w:tag w:val="goog_rdk_4"/>
+                <w:id w:val="-2006739495"/>
+              </w:sdtPr>
+              <w:sdtEndPr/>
+              <w:sdtContent>
+                <w:r>
+                  <w:rPr>
+                    <w:rFonts w:ascii="Arial Unicode MS" w:eastAsia="Arial Unicode MS" w:hAnsi="Arial Unicode MS" w:cs="Arial Unicode MS"/>
+                    <w:color w:val="000000"/>
+                    <w:sz w:val="20"/>
+                    <w:szCs w:val="20"/>
+                  </w:rPr>
+                  <w:t>→</w:t>
+                </w:r>
+              </w:sdtContent>
+            </w:sdt>
+            <w:r>
+              <w:rPr>
+                <w:rFonts w:ascii="Open Sans" w:eastAsia="Open Sans" w:hAnsi="Open Sans" w:cs="Open Sans"/>
+                <w:color w:val="000000"/>
+                <w:sz w:val="20"/>
+                <w:szCs w:val="20"/>
+              </w:rPr>
+              <w:t xml:space="preserve"> Desarrollador Backend </w:t>
+            </w:r>
+          </w:p>
+          <w:p>
+            <w:pPr>
+              <w:numPr>
+                <w:ilvl w:val="0"/>
+                <w:numId w:val="1"/>
+              </w:numPr>
+              <w:pBdr>
+                <w:top w:val="nil"/>
+                <w:left w:val="nil"/>
+                <w:bottom w:val="nil"/>
+                <w:right w:val="nil"/>
+                <w:between w:val="nil"/>
+              </w:pBdr>
+              <w:spacing w:line="276" w:lineRule="auto"/>
+              <w:ind w:left="681" w:right="198"/>
+              <w:jc w:val="both"/>
+              <w:rPr>
+                <w:rFonts w:ascii="Open Sans" w:eastAsia="Open Sans" w:hAnsi="Open Sans" w:cs="Open Sans"/>
+                <w:color w:val="000000"/>
+                <w:sz w:val="20"/>
+                <w:szCs w:val="20"/>
+              </w:rPr>
+            </w:pPr>
+            <w:r>
+              <w:rPr>
+                <w:rFonts w:ascii="Open Sans" w:eastAsia="Open Sans" w:hAnsi="Open Sans" w:cs="Open Sans"/>
+                <w:color w:val="000000"/>
+                <w:sz w:val="20"/>
+                <w:szCs w:val="20"/>
+              </w:rPr>
+              <w:t xml:space="preserve">Miguel Angel Sifuentes Córdova (MS) </w:t>
+            </w:r>
+            <w:sdt>
+              <w:sdtPr>
+                <w:tag w:val="goog_rdk_5"/>
+                <w:id w:val="93683572"/>
+              </w:sdtPr>
+              <w:sdtEndPr/>
+              <w:sdtContent>
+                <w:r>
+                  <w:rPr>
+                    <w:rFonts w:ascii="Arial Unicode MS" w:eastAsia="Arial Unicode MS" w:hAnsi="Arial Unicode MS" w:cs="Arial Unicode MS"/>
+                    <w:color w:val="000000"/>
+                    <w:sz w:val="20"/>
+                    <w:szCs w:val="20"/>
+                  </w:rPr>
+                  <w:t>→</w:t>
+                </w:r>
+              </w:sdtContent>
+            </w:sdt>
+            <w:r>
+              <w:rPr>
+                <w:rFonts w:ascii="Open Sans" w:eastAsia="Open Sans" w:hAnsi="Open Sans" w:cs="Open Sans"/>
+                <w:color w:val="000000"/>
+                <w:sz w:val="20"/>
+                <w:szCs w:val="20"/>
+              </w:rPr>
+              <w:t xml:space="preserve"> Administrador de Base de Datos</w:t>
+            </w:r>
+          </w:p>
+          <w:p>
+            <w:pPr>
+              <w:numPr>
+                <w:ilvl w:val="0"/>
+                <w:numId w:val="1"/>
+              </w:numPr>
+              <w:pBdr>
+                <w:top w:val="nil"/>
+                <w:left w:val="nil"/>
+                <w:bottom w:val="nil"/>
+                <w:right w:val="nil"/>
+                <w:between w:val="nil"/>
+              </w:pBdr>
+              <w:spacing w:line="276" w:lineRule="auto"/>
+              <w:ind w:left="681" w:right="198"/>
+              <w:jc w:val="both"/>
+              <w:rPr>
+                <w:rFonts w:ascii="Open Sans" w:eastAsia="Open Sans" w:hAnsi="Open Sans" w:cs="Open Sans"/>
+                <w:color w:val="000000"/>
+                <w:sz w:val="20"/>
+                <w:szCs w:val="20"/>
+              </w:rPr>
+            </w:pPr>
+            <w:r>
+              <w:rPr>
+                <w:rFonts w:ascii="Open Sans" w:eastAsia="Open Sans" w:hAnsi="Open Sans" w:cs="Open Sans"/>
+                <w:color w:val="000000"/>
+                <w:sz w:val="20"/>
+                <w:szCs w:val="20"/>
+              </w:rPr>
+              <w:t xml:space="preserve">Frank Erick Jacobo Saravia (FJ) </w:t>
+            </w:r>
+            <w:sdt>
+              <w:sdtPr>
+                <w:tag w:val="goog_rdk_6"/>
+                <w:id w:val="-327294591"/>
+              </w:sdtPr>
+              <w:sdtEndPr/>
+              <w:sdtContent>
+                <w:r>
+                  <w:rPr>
+                    <w:rFonts w:ascii="Arial Unicode MS" w:eastAsia="Arial Unicode MS" w:hAnsi="Arial Unicode MS" w:cs="Arial Unicode MS"/>
+                    <w:color w:val="000000"/>
+                    <w:sz w:val="20"/>
+                    <w:szCs w:val="20"/>
+                  </w:rPr>
+                  <w:t>→</w:t>
+                </w:r>
+              </w:sdtContent>
+            </w:sdt>
+            <w:r>
+              <w:rPr>
+                <w:rFonts w:ascii="Open Sans" w:eastAsia="Open Sans" w:hAnsi="Open Sans" w:cs="Open Sans"/>
+                <w:color w:val="000000"/>
+                <w:sz w:val="20"/>
+                <w:szCs w:val="20"/>
+              </w:rPr>
+              <w:t xml:space="preserve"> Tester QA</w:t>
+            </w:r>
           </w:p>
         </w:tc>
       </w:tr>
@@ -2849,28 +3541,25 @@
                 <w:between w:val="nil"/>
               </w:pBdr>
               <w:spacing w:after="200"/>
-              <w:ind w:right="198"/>
+              <w:ind w:left="720" w:right="198" w:hanging="360"/>
               <w:jc w:val="both"/>
               <w:rPr>
                 <w:rFonts w:ascii="Open Sans" w:eastAsia="Open Sans" w:hAnsi="Open Sans" w:cs="Open Sans"/>
               </w:rPr>
             </w:pPr>
-          </w:p>
-        </w:tc>
-      </w:tr>
-      <w:tr>
-        <w:trPr>
-          <w:trHeight w:val="4260"/>
-        </w:trPr>
-        <w:tc>
-          <w:tcPr>
-            <w:tcW w:w="2505" w:type="dxa"/>
-            <w:vMerge/>
-            <w:shd w:val="clear" w:color="auto" w:fill="FFFFFF"/>
-            <w:vAlign w:val="center"/>
-          </w:tcPr>
-          <w:p>
-            <w:pPr>
+            <w:r>
+              <w:rPr>
+                <w:rFonts w:ascii="Open Sans" w:eastAsia="Open Sans" w:hAnsi="Open Sans" w:cs="Open Sans"/>
+              </w:rPr>
+              <w:t>Requisitos funcionales:</w:t>
+            </w:r>
+          </w:p>
+          <w:p>
+            <w:pPr>
+              <w:numPr>
+                <w:ilvl w:val="0"/>
+                <w:numId w:val="2"/>
+              </w:numPr>
               <w:pBdr>
                 <w:top w:val="nil"/>
                 <w:left w:val="nil"/>
@@ -2878,20 +3567,103 @@
                 <w:right w:val="nil"/>
                 <w:between w:val="nil"/>
               </w:pBdr>
-              <w:spacing w:line="276" w:lineRule="auto"/>
-              <w:rPr>
-                <w:rFonts w:ascii="Open Sans" w:eastAsia="Open Sans" w:hAnsi="Open Sans" w:cs="Open Sans"/>
-              </w:rPr>
-            </w:pPr>
-          </w:p>
-        </w:tc>
-        <w:tc>
-          <w:tcPr>
-            <w:tcW w:w="7272" w:type="dxa"/>
-            <w:vAlign w:val="center"/>
-          </w:tcPr>
-          <w:p>
-            <w:pPr>
+              <w:ind w:right="198"/>
+              <w:jc w:val="both"/>
+              <w:rPr>
+                <w:rFonts w:ascii="Open Sans" w:eastAsia="Open Sans" w:hAnsi="Open Sans" w:cs="Open Sans"/>
+              </w:rPr>
+            </w:pPr>
+            <w:r>
+              <w:rPr>
+                <w:rFonts w:ascii="Open Sans" w:eastAsia="Open Sans" w:hAnsi="Open Sans" w:cs="Open Sans"/>
+              </w:rPr>
+              <w:t>El sistema debe tener una página de inicio</w:t>
+            </w:r>
+          </w:p>
+          <w:p>
+            <w:pPr>
+              <w:numPr>
+                <w:ilvl w:val="0"/>
+                <w:numId w:val="2"/>
+              </w:numPr>
+              <w:pBdr>
+                <w:top w:val="nil"/>
+                <w:left w:val="nil"/>
+                <w:bottom w:val="nil"/>
+                <w:right w:val="nil"/>
+                <w:between w:val="nil"/>
+              </w:pBdr>
+              <w:ind w:right="198"/>
+              <w:jc w:val="both"/>
+              <w:rPr>
+                <w:rFonts w:ascii="Open Sans" w:eastAsia="Open Sans" w:hAnsi="Open Sans" w:cs="Open Sans"/>
+              </w:rPr>
+            </w:pPr>
+            <w:r>
+              <w:rPr>
+                <w:rFonts w:ascii="Open Sans" w:eastAsia="Open Sans" w:hAnsi="Open Sans" w:cs="Open Sans"/>
+              </w:rPr>
+              <w:t>El sistema debe listar productos y filtrarlos por categorías</w:t>
+            </w:r>
+          </w:p>
+          <w:p>
+            <w:pPr>
+              <w:numPr>
+                <w:ilvl w:val="0"/>
+                <w:numId w:val="2"/>
+              </w:numPr>
+              <w:pBdr>
+                <w:top w:val="nil"/>
+                <w:left w:val="nil"/>
+                <w:bottom w:val="nil"/>
+                <w:right w:val="nil"/>
+                <w:between w:val="nil"/>
+              </w:pBdr>
+              <w:ind w:right="198"/>
+              <w:jc w:val="both"/>
+              <w:rPr>
+                <w:rFonts w:ascii="Open Sans" w:eastAsia="Open Sans" w:hAnsi="Open Sans" w:cs="Open Sans"/>
+              </w:rPr>
+            </w:pPr>
+            <w:r>
+              <w:rPr>
+                <w:rFonts w:ascii="Open Sans" w:eastAsia="Open Sans" w:hAnsi="Open Sans" w:cs="Open Sans"/>
+              </w:rPr>
+              <w:t>El sistema debe contar con un carrito de compras</w:t>
+            </w:r>
+          </w:p>
+          <w:p>
+            <w:pPr>
+              <w:numPr>
+                <w:ilvl w:val="0"/>
+                <w:numId w:val="2"/>
+              </w:numPr>
+              <w:pBdr>
+                <w:top w:val="nil"/>
+                <w:left w:val="nil"/>
+                <w:bottom w:val="nil"/>
+                <w:right w:val="nil"/>
+                <w:between w:val="nil"/>
+              </w:pBdr>
+              <w:ind w:right="198"/>
+              <w:jc w:val="both"/>
+              <w:rPr>
+                <w:rFonts w:ascii="Open Sans" w:eastAsia="Open Sans" w:hAnsi="Open Sans" w:cs="Open Sans"/>
+              </w:rPr>
+            </w:pPr>
+            <w:r>
+              <w:rPr>
+                <w:rFonts w:ascii="Open Sans" w:eastAsia="Open Sans" w:hAnsi="Open Sans" w:cs="Open Sans"/>
+              </w:rPr>
+              <w:t>El sistema debe permitir realizar el checkout haciendo uso de una pasarela de pagos</w:t>
+            </w:r>
+          </w:p>
+          <w:p>
+            <w:pPr>
+              <w:numPr>
+                <w:ilvl w:val="0"/>
+                <w:numId w:val="2"/>
+              </w:numPr>
               <w:pBdr>
                 <w:top w:val="nil"/>
                 <w:left w:val="nil"/>
@@ -2906,34 +3678,40 @@
                 <w:rFonts w:ascii="Open Sans" w:eastAsia="Open Sans" w:hAnsi="Open Sans" w:cs="Open Sans"/>
               </w:rPr>
             </w:pPr>
+            <w:r>
+              <w:rPr>
+                <w:rFonts w:ascii="Open Sans" w:eastAsia="Open Sans" w:hAnsi="Open Sans" w:cs="Open Sans"/>
+              </w:rPr>
+              <w:t>El sistema debe permitir buscar productos</w:t>
+            </w:r>
           </w:p>
         </w:tc>
       </w:tr>
       <w:tr>
         <w:trPr>
-          <w:trHeight w:val="2175"/>
+          <w:trHeight w:val="4260"/>
         </w:trPr>
         <w:tc>
           <w:tcPr>
             <w:tcW w:w="2505" w:type="dxa"/>
+            <w:vMerge/>
             <w:shd w:val="clear" w:color="auto" w:fill="FFFFFF"/>
             <w:vAlign w:val="center"/>
           </w:tcPr>
           <w:p>
             <w:pPr>
-              <w:ind w:left="136" w:right="183"/>
-              <w:rPr>
-                <w:b/>
-                <w:color w:val="131930"/>
-              </w:rPr>
-            </w:pPr>
-            <w:r>
-              <w:rPr>
-                <w:b/>
-                <w:color w:val="131930"/>
-              </w:rPr>
-              <w:t>Entregables clave:</w:t>
-            </w:r>
+              <w:pBdr>
+                <w:top w:val="nil"/>
+                <w:left w:val="nil"/>
+                <w:bottom w:val="nil"/>
+                <w:right w:val="nil"/>
+                <w:between w:val="nil"/>
+              </w:pBdr>
+              <w:spacing w:line="276" w:lineRule="auto"/>
+              <w:rPr>
+                <w:rFonts w:ascii="Open Sans" w:eastAsia="Open Sans" w:hAnsi="Open Sans" w:cs="Open Sans"/>
+              </w:rPr>
+            </w:pPr>
           </w:p>
         </w:tc>
         <w:tc>
@@ -2943,6 +3721,33 @@
           </w:tcPr>
           <w:p>
             <w:pPr>
+              <w:pBdr>
+                <w:top w:val="nil"/>
+                <w:left w:val="nil"/>
+                <w:bottom w:val="nil"/>
+                <w:right w:val="nil"/>
+                <w:between w:val="nil"/>
+              </w:pBdr>
+              <w:spacing w:after="200"/>
+              <w:ind w:left="720" w:right="198" w:hanging="360"/>
+              <w:jc w:val="both"/>
+              <w:rPr>
+                <w:rFonts w:ascii="Open Sans" w:eastAsia="Open Sans" w:hAnsi="Open Sans" w:cs="Open Sans"/>
+              </w:rPr>
+            </w:pPr>
+            <w:r>
+              <w:rPr>
+                <w:rFonts w:ascii="Open Sans" w:eastAsia="Open Sans" w:hAnsi="Open Sans" w:cs="Open Sans"/>
+              </w:rPr>
+              <w:t xml:space="preserve">Requisitos no funcionales: </w:t>
+            </w:r>
+          </w:p>
+          <w:p>
+            <w:pPr>
+              <w:numPr>
+                <w:ilvl w:val="0"/>
+                <w:numId w:val="7"/>
+              </w:numPr>
               <w:pBdr>
                 <w:top w:val="nil"/>
                 <w:left w:val="nil"/>
@@ -2954,46 +3759,21 @@
               <w:jc w:val="both"/>
               <w:rPr>
                 <w:rFonts w:ascii="Open Sans" w:eastAsia="Open Sans" w:hAnsi="Open Sans" w:cs="Open Sans"/>
-                <w:color w:val="000000"/>
-              </w:rPr>
-            </w:pPr>
-          </w:p>
-        </w:tc>
-      </w:tr>
-      <w:tr>
-        <w:trPr>
-          <w:trHeight w:val="3240"/>
-        </w:trPr>
-        <w:tc>
-          <w:tcPr>
-            <w:tcW w:w="2505" w:type="dxa"/>
-            <w:shd w:val="clear" w:color="auto" w:fill="FFFFFF"/>
-            <w:vAlign w:val="center"/>
-          </w:tcPr>
-          <w:p>
-            <w:pPr>
-              <w:ind w:left="136" w:right="183"/>
-              <w:rPr>
-                <w:b/>
-                <w:color w:val="131930"/>
-              </w:rPr>
-            </w:pPr>
-            <w:r>
-              <w:rPr>
-                <w:b/>
-                <w:color w:val="131930"/>
-              </w:rPr>
-              <w:t>Riesgo general del proyecto:</w:t>
-            </w:r>
-          </w:p>
-        </w:tc>
-        <w:tc>
-          <w:tcPr>
-            <w:tcW w:w="7272" w:type="dxa"/>
-            <w:vAlign w:val="center"/>
-          </w:tcPr>
-          <w:p>
-            <w:pPr>
+              </w:rPr>
+            </w:pPr>
+            <w:r>
+              <w:rPr>
+                <w:rFonts w:ascii="Open Sans" w:eastAsia="Open Sans" w:hAnsi="Open Sans" w:cs="Open Sans"/>
+              </w:rPr>
+              <w:t>El sistema no debe permitir tiempos de carga mayores a cinco segundos para cualquier operación realizada a través del sistema.</w:t>
+            </w:r>
+          </w:p>
+          <w:p>
+            <w:pPr>
+              <w:numPr>
+                <w:ilvl w:val="0"/>
+                <w:numId w:val="7"/>
+              </w:numPr>
               <w:pBdr>
                 <w:top w:val="nil"/>
                 <w:left w:val="nil"/>
@@ -3007,6 +3787,380 @@
                 <w:rFonts w:ascii="Open Sans" w:eastAsia="Open Sans" w:hAnsi="Open Sans" w:cs="Open Sans"/>
               </w:rPr>
             </w:pPr>
+            <w:r>
+              <w:rPr>
+                <w:rFonts w:ascii="Open Sans" w:eastAsia="Open Sans" w:hAnsi="Open Sans" w:cs="Open Sans"/>
+              </w:rPr>
+              <w:t>El mantenimiento del sistema debe ser relativamente sencillo, es decir, las soluciones funcionales adoptadas deben poder ser modificadas en plazos y costes razonables.</w:t>
+            </w:r>
+          </w:p>
+          <w:p>
+            <w:pPr>
+              <w:numPr>
+                <w:ilvl w:val="0"/>
+                <w:numId w:val="7"/>
+              </w:numPr>
+              <w:pBdr>
+                <w:top w:val="nil"/>
+                <w:left w:val="nil"/>
+                <w:bottom w:val="nil"/>
+                <w:right w:val="nil"/>
+                <w:between w:val="nil"/>
+              </w:pBdr>
+              <w:spacing w:after="200"/>
+              <w:ind w:right="198"/>
+              <w:jc w:val="both"/>
+              <w:rPr>
+                <w:rFonts w:ascii="Open Sans" w:eastAsia="Open Sans" w:hAnsi="Open Sans" w:cs="Open Sans"/>
+              </w:rPr>
+            </w:pPr>
+            <w:r>
+              <w:rPr>
+                <w:rFonts w:ascii="Open Sans" w:eastAsia="Open Sans" w:hAnsi="Open Sans" w:cs="Open Sans"/>
+              </w:rPr>
+              <w:t>La aplicación web debe poseer un diseño responsive a fin de garantizar la adecuada visualización en múltiples computadores personales, dispositivos tablets y smartphones.</w:t>
+            </w:r>
+          </w:p>
+        </w:tc>
+      </w:tr>
+      <w:tr>
+        <w:trPr>
+          <w:trHeight w:val="2175"/>
+        </w:trPr>
+        <w:tc>
+          <w:tcPr>
+            <w:tcW w:w="2505" w:type="dxa"/>
+            <w:shd w:val="clear" w:color="auto" w:fill="FFFFFF"/>
+            <w:vAlign w:val="center"/>
+          </w:tcPr>
+          <w:p>
+            <w:pPr>
+              <w:ind w:left="136" w:right="183"/>
+              <w:rPr>
+                <w:b/>
+                <w:color w:val="131930"/>
+              </w:rPr>
+            </w:pPr>
+            <w:r>
+              <w:rPr>
+                <w:b/>
+                <w:color w:val="131930"/>
+              </w:rPr>
+              <w:t>Entregables clave:</w:t>
+            </w:r>
+          </w:p>
+        </w:tc>
+        <w:tc>
+          <w:tcPr>
+            <w:tcW w:w="7272" w:type="dxa"/>
+            <w:vAlign w:val="center"/>
+          </w:tcPr>
+          <w:p>
+            <w:pPr>
+              <w:numPr>
+                <w:ilvl w:val="0"/>
+                <w:numId w:val="3"/>
+              </w:numPr>
+              <w:pBdr>
+                <w:top w:val="nil"/>
+                <w:left w:val="nil"/>
+                <w:bottom w:val="nil"/>
+                <w:right w:val="nil"/>
+                <w:between w:val="nil"/>
+              </w:pBdr>
+              <w:ind w:right="198"/>
+              <w:jc w:val="both"/>
+              <w:rPr>
+                <w:rFonts w:ascii="Open Sans" w:eastAsia="Open Sans" w:hAnsi="Open Sans" w:cs="Open Sans"/>
+                <w:color w:val="000000"/>
+              </w:rPr>
+            </w:pPr>
+            <w:r>
+              <w:rPr>
+                <w:rFonts w:ascii="Open Sans" w:eastAsia="Open Sans" w:hAnsi="Open Sans" w:cs="Open Sans"/>
+                <w:color w:val="000000"/>
+              </w:rPr>
+              <w:t>Acta de constitución</w:t>
+            </w:r>
+          </w:p>
+          <w:p>
+            <w:pPr>
+              <w:numPr>
+                <w:ilvl w:val="0"/>
+                <w:numId w:val="3"/>
+              </w:numPr>
+              <w:pBdr>
+                <w:top w:val="nil"/>
+                <w:left w:val="nil"/>
+                <w:bottom w:val="nil"/>
+                <w:right w:val="nil"/>
+                <w:between w:val="nil"/>
+              </w:pBdr>
+              <w:ind w:right="198"/>
+              <w:jc w:val="both"/>
+              <w:rPr>
+                <w:rFonts w:ascii="Open Sans" w:eastAsia="Open Sans" w:hAnsi="Open Sans" w:cs="Open Sans"/>
+              </w:rPr>
+            </w:pPr>
+            <w:r>
+              <w:rPr>
+                <w:rFonts w:ascii="Open Sans" w:eastAsia="Open Sans" w:hAnsi="Open Sans" w:cs="Open Sans"/>
+              </w:rPr>
+              <w:t>Documento de Historia de Usuarios</w:t>
+            </w:r>
+          </w:p>
+          <w:p>
+            <w:pPr>
+              <w:numPr>
+                <w:ilvl w:val="0"/>
+                <w:numId w:val="3"/>
+              </w:numPr>
+              <w:pBdr>
+                <w:top w:val="nil"/>
+                <w:left w:val="nil"/>
+                <w:bottom w:val="nil"/>
+                <w:right w:val="nil"/>
+                <w:between w:val="nil"/>
+              </w:pBdr>
+              <w:ind w:right="198"/>
+              <w:jc w:val="both"/>
+              <w:rPr>
+                <w:rFonts w:ascii="Open Sans" w:eastAsia="Open Sans" w:hAnsi="Open Sans" w:cs="Open Sans"/>
+              </w:rPr>
+            </w:pPr>
+            <w:r>
+              <w:rPr>
+                <w:rFonts w:ascii="Open Sans" w:eastAsia="Open Sans" w:hAnsi="Open Sans" w:cs="Open Sans"/>
+              </w:rPr>
+              <w:t>Documento de Arquitectura de Software</w:t>
+            </w:r>
+          </w:p>
+          <w:p>
+            <w:pPr>
+              <w:numPr>
+                <w:ilvl w:val="0"/>
+                <w:numId w:val="3"/>
+              </w:numPr>
+              <w:pBdr>
+                <w:top w:val="nil"/>
+                <w:left w:val="nil"/>
+                <w:bottom w:val="nil"/>
+                <w:right w:val="nil"/>
+                <w:between w:val="nil"/>
+              </w:pBdr>
+              <w:ind w:right="198"/>
+              <w:jc w:val="both"/>
+              <w:rPr>
+                <w:rFonts w:ascii="Open Sans" w:eastAsia="Open Sans" w:hAnsi="Open Sans" w:cs="Open Sans"/>
+                <w:color w:val="000000"/>
+              </w:rPr>
+            </w:pPr>
+            <w:r>
+              <w:rPr>
+                <w:rFonts w:ascii="Open Sans" w:eastAsia="Open Sans" w:hAnsi="Open Sans" w:cs="Open Sans"/>
+                <w:color w:val="000000"/>
+              </w:rPr>
+              <w:t>Manual de Usuario</w:t>
+            </w:r>
+          </w:p>
+          <w:p>
+            <w:pPr>
+              <w:numPr>
+                <w:ilvl w:val="0"/>
+                <w:numId w:val="3"/>
+              </w:numPr>
+              <w:pBdr>
+                <w:top w:val="nil"/>
+                <w:left w:val="nil"/>
+                <w:bottom w:val="nil"/>
+                <w:right w:val="nil"/>
+                <w:between w:val="nil"/>
+              </w:pBdr>
+              <w:ind w:right="198"/>
+              <w:jc w:val="both"/>
+              <w:rPr>
+                <w:rFonts w:ascii="Open Sans" w:eastAsia="Open Sans" w:hAnsi="Open Sans" w:cs="Open Sans"/>
+                <w:color w:val="000000"/>
+              </w:rPr>
+            </w:pPr>
+            <w:r>
+              <w:rPr>
+                <w:rFonts w:ascii="Open Sans" w:eastAsia="Open Sans" w:hAnsi="Open Sans" w:cs="Open Sans"/>
+                <w:color w:val="000000"/>
+              </w:rPr>
+              <w:t>Producto software funcional</w:t>
+            </w:r>
+          </w:p>
+        </w:tc>
+      </w:tr>
+      <w:tr>
+        <w:trPr>
+          <w:trHeight w:val="3240"/>
+        </w:trPr>
+        <w:tc>
+          <w:tcPr>
+            <w:tcW w:w="2505" w:type="dxa"/>
+            <w:shd w:val="clear" w:color="auto" w:fill="FFFFFF"/>
+            <w:vAlign w:val="center"/>
+          </w:tcPr>
+          <w:p>
+            <w:pPr>
+              <w:ind w:left="136" w:right="183"/>
+              <w:rPr>
+                <w:b/>
+                <w:color w:val="131930"/>
+              </w:rPr>
+            </w:pPr>
+            <w:r>
+              <w:rPr>
+                <w:b/>
+                <w:color w:val="131930"/>
+              </w:rPr>
+              <w:t>Riesgo general del proyecto:</w:t>
+            </w:r>
+          </w:p>
+        </w:tc>
+        <w:tc>
+          <w:tcPr>
+            <w:tcW w:w="7272" w:type="dxa"/>
+            <w:vAlign w:val="center"/>
+          </w:tcPr>
+          <w:p>
+            <w:pPr>
+              <w:numPr>
+                <w:ilvl w:val="0"/>
+                <w:numId w:val="5"/>
+              </w:numPr>
+              <w:pBdr>
+                <w:top w:val="nil"/>
+                <w:left w:val="nil"/>
+                <w:bottom w:val="nil"/>
+                <w:right w:val="nil"/>
+                <w:between w:val="nil"/>
+              </w:pBdr>
+              <w:ind w:right="198"/>
+              <w:jc w:val="both"/>
+              <w:rPr>
+                <w:rFonts w:ascii="Open Sans" w:eastAsia="Open Sans" w:hAnsi="Open Sans" w:cs="Open Sans"/>
+                <w:color w:val="000000"/>
+              </w:rPr>
+            </w:pPr>
+            <w:r>
+              <w:rPr>
+                <w:rFonts w:ascii="Open Sans" w:eastAsia="Open Sans" w:hAnsi="Open Sans" w:cs="Open Sans"/>
+                <w:color w:val="000000"/>
+              </w:rPr>
+              <w:t>Inexperiencia del equipo en manejar servidores en la nube.</w:t>
+            </w:r>
+          </w:p>
+          <w:p>
+            <w:pPr>
+              <w:numPr>
+                <w:ilvl w:val="0"/>
+                <w:numId w:val="5"/>
+              </w:numPr>
+              <w:pBdr>
+                <w:top w:val="nil"/>
+                <w:left w:val="nil"/>
+                <w:bottom w:val="nil"/>
+                <w:right w:val="nil"/>
+                <w:between w:val="nil"/>
+              </w:pBdr>
+              <w:ind w:right="198"/>
+              <w:jc w:val="both"/>
+              <w:rPr>
+                <w:rFonts w:ascii="Open Sans" w:eastAsia="Open Sans" w:hAnsi="Open Sans" w:cs="Open Sans"/>
+                <w:color w:val="000000"/>
+              </w:rPr>
+            </w:pPr>
+            <w:r>
+              <w:rPr>
+                <w:rFonts w:ascii="Open Sans" w:eastAsia="Open Sans" w:hAnsi="Open Sans" w:cs="Open Sans"/>
+                <w:color w:val="000000"/>
+              </w:rPr>
+              <w:t>Indisponibilidad inesperada de un miembro del equipo.</w:t>
+            </w:r>
+          </w:p>
+          <w:p>
+            <w:pPr>
+              <w:numPr>
+                <w:ilvl w:val="0"/>
+                <w:numId w:val="5"/>
+              </w:numPr>
+              <w:pBdr>
+                <w:top w:val="nil"/>
+                <w:left w:val="nil"/>
+                <w:bottom w:val="nil"/>
+                <w:right w:val="nil"/>
+                <w:between w:val="nil"/>
+              </w:pBdr>
+              <w:ind w:right="198"/>
+              <w:jc w:val="both"/>
+              <w:rPr>
+                <w:rFonts w:ascii="Open Sans" w:eastAsia="Open Sans" w:hAnsi="Open Sans" w:cs="Open Sans"/>
+                <w:color w:val="000000"/>
+              </w:rPr>
+            </w:pPr>
+            <w:r>
+              <w:rPr>
+                <w:rFonts w:ascii="Open Sans" w:eastAsia="Open Sans" w:hAnsi="Open Sans" w:cs="Open Sans"/>
+                <w:color w:val="000000"/>
+              </w:rPr>
+              <w:t>Limitaciones en la señal del internet en ciertas horas.</w:t>
+            </w:r>
+          </w:p>
+          <w:p>
+            <w:pPr>
+              <w:numPr>
+                <w:ilvl w:val="0"/>
+                <w:numId w:val="5"/>
+              </w:numPr>
+              <w:pBdr>
+                <w:top w:val="nil"/>
+                <w:left w:val="nil"/>
+                <w:bottom w:val="nil"/>
+                <w:right w:val="nil"/>
+                <w:between w:val="nil"/>
+              </w:pBdr>
+              <w:ind w:right="198"/>
+              <w:jc w:val="both"/>
+              <w:rPr>
+                <w:rFonts w:ascii="Open Sans" w:eastAsia="Open Sans" w:hAnsi="Open Sans" w:cs="Open Sans"/>
+                <w:color w:val="000000"/>
+              </w:rPr>
+            </w:pPr>
+            <w:r>
+              <w:rPr>
+                <w:rFonts w:ascii="Open Sans" w:eastAsia="Open Sans" w:hAnsi="Open Sans" w:cs="Open Sans"/>
+              </w:rPr>
+              <w:t>Errores generados fuera del control del equipo desarrollador debido a la autonomía administrativa del usuario.</w:t>
+            </w:r>
+          </w:p>
+          <w:p>
+            <w:pPr>
+              <w:numPr>
+                <w:ilvl w:val="0"/>
+                <w:numId w:val="5"/>
+              </w:numPr>
+              <w:pBdr>
+                <w:top w:val="nil"/>
+                <w:left w:val="nil"/>
+                <w:bottom w:val="nil"/>
+                <w:right w:val="nil"/>
+                <w:between w:val="nil"/>
+              </w:pBdr>
+              <w:ind w:right="198"/>
+              <w:jc w:val="both"/>
+              <w:rPr>
+                <w:rFonts w:ascii="Open Sans" w:eastAsia="Open Sans" w:hAnsi="Open Sans" w:cs="Open Sans"/>
+              </w:rPr>
+            </w:pPr>
+            <w:r>
+              <w:rPr>
+                <w:rFonts w:ascii="Open Sans" w:eastAsia="Open Sans" w:hAnsi="Open Sans" w:cs="Open Sans"/>
+              </w:rPr>
+              <w:t>Vulnerabilidades en la pasarela de pago y riesgos en las entidades tercerizadas que usa el proyecto.</w:t>
+            </w:r>
           </w:p>
         </w:tc>
       </w:tr>
@@ -3456,7 +4610,7 @@
           </w:tcPr>
           <w:p>
             <w:pPr>
-              <w:ind w:right="94"/>
+              <w:ind w:left="141" w:right="94"/>
               <w:jc w:val="both"/>
               <w:rPr>
                 <w:rFonts w:ascii="Open Sans" w:eastAsia="Open Sans" w:hAnsi="Open Sans" w:cs="Open Sans"/>
@@ -3481,7 +4635,7 @@
               <w:tabs>
                 <w:tab w:val="left" w:pos="3007"/>
               </w:tabs>
-              <w:ind w:right="198"/>
+              <w:ind w:left="174" w:right="198"/>
               <w:jc w:val="both"/>
               <w:rPr>
                 <w:rFonts w:ascii="Open Sans" w:eastAsia="Open Sans" w:hAnsi="Open Sans" w:cs="Open Sans"/>
@@ -3537,6 +4691,7 @@
           </w:tcPr>
           <w:p>
             <w:pPr>
+              <w:ind w:left="141"/>
               <w:rPr>
                 <w:rFonts w:ascii="Open Sans" w:eastAsia="Open Sans" w:hAnsi="Open Sans" w:cs="Open Sans"/>
               </w:rPr>
@@ -3560,7 +4715,7 @@
               <w:tabs>
                 <w:tab w:val="left" w:pos="3007"/>
               </w:tabs>
-              <w:ind w:right="198"/>
+              <w:ind w:left="174" w:right="198"/>
               <w:jc w:val="both"/>
               <w:rPr>
                 <w:rFonts w:ascii="Open Sans" w:eastAsia="Open Sans" w:hAnsi="Open Sans" w:cs="Open Sans"/>
@@ -3616,7 +4771,7 @@
           </w:tcPr>
           <w:p>
             <w:pPr>
-              <w:ind w:right="176"/>
+              <w:ind w:left="173" w:right="176"/>
               <w:jc w:val="both"/>
               <w:rPr>
                 <w:rFonts w:ascii="Open Sans" w:eastAsia="Open Sans" w:hAnsi="Open Sans" w:cs="Open Sans"/>
@@ -3825,6 +4980,7 @@
               </w:pBdr>
               <w:spacing w:after="120"/>
               <w:ind w:left="176" w:right="198"/>
+              <w:jc w:val="center"/>
               <w:rPr>
                 <w:rFonts w:ascii="Open Sans" w:eastAsia="Open Sans" w:hAnsi="Open Sans" w:cs="Open Sans"/>
                 <w:color w:val="000000"/>
@@ -4482,6 +5638,7 @@
           <w:p>
             <w:pPr>
               <w:ind w:right="169"/>
+              <w:jc w:val="right"/>
               <w:rPr>
                 <w:rFonts w:ascii="Open Sans" w:eastAsia="Open Sans" w:hAnsi="Open Sans" w:cs="Open Sans"/>
               </w:rPr>
@@ -4524,6 +5681,7 @@
           <w:p>
             <w:pPr>
               <w:ind w:right="180"/>
+              <w:jc w:val="right"/>
               <w:rPr>
                 <w:b/>
                 <w:color w:val="131930"/>
@@ -4540,6 +5698,7 @@
           <w:p>
             <w:pPr>
               <w:ind w:right="169"/>
+              <w:jc w:val="right"/>
               <w:rPr>
                 <w:b/>
                 <w:color w:val="131930"/>
@@ -4609,6 +5768,7 @@
           <w:p>
             <w:pPr>
               <w:ind w:right="180"/>
+              <w:jc w:val="right"/>
               <w:rPr>
                 <w:rFonts w:ascii="Open Sans" w:eastAsia="Open Sans" w:hAnsi="Open Sans" w:cs="Open Sans"/>
               </w:rPr>
@@ -4948,7 +6108,7 @@
           </w:tcPr>
           <w:p>
             <w:pPr>
-              <w:ind w:right="183"/>
+              <w:ind w:left="136" w:right="183"/>
               <w:rPr>
                 <w:rFonts w:ascii="Open Sans" w:eastAsia="Open Sans" w:hAnsi="Open Sans" w:cs="Open Sans"/>
               </w:rPr>
@@ -5806,7 +6966,7 @@
           <w:p>
             <w:pPr>
               <w:spacing w:line="276" w:lineRule="auto"/>
-              <w:ind w:left="176" w:right="198"/>
+              <w:ind w:right="198"/>
               <w:jc w:val="both"/>
               <w:rPr>
                 <w:rFonts w:ascii="Open Sans" w:eastAsia="Open Sans" w:hAnsi="Open Sans" w:cs="Open Sans"/>

</xml_diff>